<commit_message>
-charge jumping -movent sliding
+Updated design documentation
+Updated Techinical Documentation
</commit_message>
<xml_diff>
--- a/Documentation/Ontwerp.docx
+++ b/Documentation/Ontwerp.docx
@@ -11,33 +11,79 @@
           <w:szCs w:val="20"/>
         </w:rPr>
       </w:pPr>
-      <w:proofErr w:type="spellStart"/>
-      <w:r>
-        <w:rPr>
-          <w:lang w:val="en-US"/>
-        </w:rPr>
-        <w:t>Gekozen</w:t>
-      </w:r>
-      <w:proofErr w:type="spellEnd"/>
-      <w:r>
-        <w:rPr>
-          <w:lang w:val="en-US"/>
-        </w:rPr>
-        <w:t xml:space="preserve"> </w:t>
-      </w:r>
-      <w:proofErr w:type="spellStart"/>
-      <w:r>
-        <w:rPr>
-          <w:lang w:val="en-US"/>
-        </w:rPr>
-        <w:t>onderdeel</w:t>
-      </w:r>
-      <w:proofErr w:type="spellEnd"/>
-      <w:r>
-        <w:rPr>
-          <w:lang w:val="en-US"/>
-        </w:rPr>
-        <w:t xml:space="preserve">: </w:t>
+      <w:r>
+        <w:rPr>
+          <w:rFonts w:ascii="Arial" w:hAnsi="Arial" w:cs="Arial"/>
+          <w:noProof/>
+          <w:color w:val="000000"/>
+          <w:sz w:val="20"/>
+          <w:szCs w:val="20"/>
+        </w:rPr>
+        <w:drawing>
+          <wp:anchor distT="0" distB="0" distL="114300" distR="114300" simplePos="0" relativeHeight="251658240" behindDoc="0" locked="0" layoutInCell="1" allowOverlap="1">
+            <wp:simplePos x="0" y="0"/>
+            <wp:positionH relativeFrom="column">
+              <wp:posOffset>4190365</wp:posOffset>
+            </wp:positionH>
+            <wp:positionV relativeFrom="paragraph">
+              <wp:posOffset>205105</wp:posOffset>
+            </wp:positionV>
+            <wp:extent cx="1988820" cy="3093720"/>
+            <wp:effectExtent l="0" t="0" r="0" b="0"/>
+            <wp:wrapSquare wrapText="bothSides"/>
+            <wp:docPr id="1" name="Afbeelding 1" descr="C:\Users\Boyd smit\Pictures\Altered_Beast_cover.jpg"/>
+            <wp:cNvGraphicFramePr>
+              <a:graphicFrameLocks xmlns:a="http://schemas.openxmlformats.org/drawingml/2006/main" noChangeAspect="1"/>
+            </wp:cNvGraphicFramePr>
+            <a:graphic xmlns:a="http://schemas.openxmlformats.org/drawingml/2006/main">
+              <a:graphicData uri="http://schemas.openxmlformats.org/drawingml/2006/picture">
+                <pic:pic xmlns:pic="http://schemas.openxmlformats.org/drawingml/2006/picture">
+                  <pic:nvPicPr>
+                    <pic:cNvPr id="0" name="Picture 1" descr="C:\Users\Boyd smit\Pictures\Altered_Beast_cover.jpg"/>
+                    <pic:cNvPicPr>
+                      <a:picLocks noChangeAspect="1" noChangeArrowheads="1"/>
+                    </pic:cNvPicPr>
+                  </pic:nvPicPr>
+                  <pic:blipFill>
+                    <a:blip r:embed="rId4">
+                      <a:extLst>
+                        <a:ext uri="{28A0092B-C50C-407E-A947-70E740481C1C}">
+                          <a14:useLocalDpi xmlns:a14="http://schemas.microsoft.com/office/drawing/2010/main" val="0"/>
+                        </a:ext>
+                      </a:extLst>
+                    </a:blip>
+                    <a:srcRect/>
+                    <a:stretch>
+                      <a:fillRect/>
+                    </a:stretch>
+                  </pic:blipFill>
+                  <pic:spPr bwMode="auto">
+                    <a:xfrm>
+                      <a:off x="0" y="0"/>
+                      <a:ext cx="1988820" cy="3093720"/>
+                    </a:xfrm>
+                    <a:prstGeom prst="rect">
+                      <a:avLst/>
+                    </a:prstGeom>
+                    <a:noFill/>
+                    <a:ln>
+                      <a:noFill/>
+                    </a:ln>
+                  </pic:spPr>
+                </pic:pic>
+              </a:graphicData>
+            </a:graphic>
+            <wp14:sizeRelH relativeFrom="page">
+              <wp14:pctWidth>0</wp14:pctWidth>
+            </wp14:sizeRelH>
+            <wp14:sizeRelV relativeFrom="page">
+              <wp14:pctHeight>0</wp14:pctHeight>
+            </wp14:sizeRelV>
+          </wp:anchor>
+        </w:drawing>
+      </w:r>
+      <w:r>
+        <w:t xml:space="preserve">Gekozen onderdeel: </w:t>
       </w:r>
       <w:proofErr w:type="spellStart"/>
       <w:r>
@@ -86,68 +132,118 @@
           <w:sz w:val="20"/>
           <w:szCs w:val="20"/>
         </w:rPr>
-        <w:t>Geen referentie materiaal gebruikt</w:t>
-      </w:r>
-      <w:r>
-        <w:rPr>
-          <w:rFonts w:ascii="Arial" w:hAnsi="Arial" w:cs="Arial"/>
-          <w:color w:val="000000"/>
-          <w:sz w:val="20"/>
-          <w:szCs w:val="20"/>
-        </w:rPr>
-        <w:t>,</w:t>
-      </w:r>
+        <w:t xml:space="preserve">Referentie : </w:t>
+      </w:r>
+      <w:proofErr w:type="spellStart"/>
+      <w:r>
+        <w:rPr>
+          <w:rFonts w:ascii="Arial" w:hAnsi="Arial" w:cs="Arial"/>
+          <w:color w:val="000000"/>
+          <w:sz w:val="20"/>
+          <w:szCs w:val="20"/>
+        </w:rPr>
+        <w:t>Altered</w:t>
+      </w:r>
+      <w:proofErr w:type="spellEnd"/>
+      <w:r>
+        <w:rPr>
+          <w:rFonts w:ascii="Arial" w:hAnsi="Arial" w:cs="Arial"/>
+          <w:color w:val="000000"/>
+          <w:sz w:val="20"/>
+          <w:szCs w:val="20"/>
+        </w:rPr>
+        <w:t xml:space="preserve"> </w:t>
+      </w:r>
+      <w:proofErr w:type="spellStart"/>
+      <w:r>
+        <w:rPr>
+          <w:rFonts w:ascii="Arial" w:hAnsi="Arial" w:cs="Arial"/>
+          <w:color w:val="000000"/>
+          <w:sz w:val="20"/>
+          <w:szCs w:val="20"/>
+        </w:rPr>
+        <w:t>beast</w:t>
+      </w:r>
+      <w:proofErr w:type="spellEnd"/>
     </w:p>
     <w:p>
-      <w:r>
-        <w:rPr>
-          <w:rFonts w:ascii="Arial" w:hAnsi="Arial" w:cs="Arial"/>
-          <w:color w:val="000000"/>
-          <w:sz w:val="20"/>
-          <w:szCs w:val="20"/>
-        </w:rPr>
-        <w:t xml:space="preserve">Alle beat </w:t>
-      </w:r>
-      <w:proofErr w:type="spellStart"/>
-      <w:r>
-        <w:rPr>
-          <w:rFonts w:ascii="Arial" w:hAnsi="Arial" w:cs="Arial"/>
-          <w:color w:val="000000"/>
-          <w:sz w:val="20"/>
-          <w:szCs w:val="20"/>
-        </w:rPr>
-        <w:t>em</w:t>
-      </w:r>
-      <w:proofErr w:type="spellEnd"/>
-      <w:r>
-        <w:rPr>
-          <w:rFonts w:ascii="Arial" w:hAnsi="Arial" w:cs="Arial"/>
-          <w:color w:val="000000"/>
-          <w:sz w:val="20"/>
-          <w:szCs w:val="20"/>
-        </w:rPr>
-        <w:t>’ ups zijn ongeveer het zelfde in stijl en gameplay.</w:t>
-      </w:r>
-      <w:r>
-        <w:rPr>
-          <w:rFonts w:ascii="Arial" w:hAnsi="Arial" w:cs="Arial"/>
-          <w:color w:val="000000"/>
-          <w:sz w:val="20"/>
-          <w:szCs w:val="20"/>
-        </w:rPr>
-        <w:br/>
-      </w:r>
-      <w:r>
-        <w:rPr>
-          <w:rFonts w:ascii="Arial" w:hAnsi="Arial" w:cs="Arial"/>
-          <w:color w:val="000000"/>
-          <w:sz w:val="20"/>
-          <w:szCs w:val="20"/>
-        </w:rPr>
-        <w:br/>
-      </w:r>
+      <w:pPr>
+        <w:rPr>
+          <w:rFonts w:ascii="Arial" w:hAnsi="Arial" w:cs="Arial"/>
+          <w:color w:val="000000"/>
+          <w:sz w:val="20"/>
+          <w:szCs w:val="20"/>
+        </w:rPr>
+      </w:pPr>
+    </w:p>
+    <w:p>
+      <w:pPr>
+        <w:rPr>
+          <w:rFonts w:ascii="Arial" w:hAnsi="Arial" w:cs="Arial"/>
+          <w:color w:val="000000"/>
+          <w:sz w:val="20"/>
+          <w:szCs w:val="20"/>
+        </w:rPr>
+      </w:pPr>
+      <w:r>
+        <w:rPr>
+          <w:rFonts w:ascii="Arial" w:hAnsi="Arial" w:cs="Arial"/>
+          <w:color w:val="000000"/>
+          <w:sz w:val="20"/>
+          <w:szCs w:val="20"/>
+        </w:rPr>
+        <w:t xml:space="preserve">Waarom: </w:t>
+      </w:r>
+      <w:r>
+        <w:rPr>
+          <w:rFonts w:ascii="Arial" w:hAnsi="Arial" w:cs="Arial"/>
+          <w:color w:val="000000"/>
+          <w:sz w:val="20"/>
+          <w:szCs w:val="20"/>
+        </w:rPr>
+        <w:t>Ik vond de oude stijl van deze game wel leuk.</w:t>
+      </w:r>
+    </w:p>
+    <w:p>
+      <w:pPr>
+        <w:rPr>
+          <w:rFonts w:ascii="Arial" w:hAnsi="Arial" w:cs="Arial"/>
+          <w:color w:val="000000"/>
+          <w:sz w:val="20"/>
+          <w:szCs w:val="20"/>
+        </w:rPr>
+      </w:pPr>
       <w:bookmarkStart w:id="0" w:name="_GoBack"/>
       <w:bookmarkEnd w:id="0"/>
+      <w:r>
+        <w:rPr>
+          <w:rFonts w:ascii="Arial" w:hAnsi="Arial" w:cs="Arial"/>
+          <w:color w:val="000000"/>
+          <w:sz w:val="20"/>
+          <w:szCs w:val="20"/>
+        </w:rPr>
+        <w:t xml:space="preserve"> </w:t>
+      </w:r>
+    </w:p>
+    <w:p>
+      <w:r>
+        <w:rPr>
+          <w:rFonts w:ascii="Arial" w:hAnsi="Arial" w:cs="Arial"/>
+          <w:color w:val="000000"/>
+          <w:sz w:val="20"/>
+          <w:szCs w:val="20"/>
+        </w:rPr>
+        <w:br/>
+      </w:r>
+      <w:r>
+        <w:rPr>
+          <w:rFonts w:ascii="Arial" w:hAnsi="Arial" w:cs="Arial"/>
+          <w:color w:val="000000"/>
+          <w:sz w:val="20"/>
+          <w:szCs w:val="20"/>
+        </w:rPr>
+        <w:br/>
+      </w:r>
     </w:p>
     <w:sectPr>
       <w:pgSz w:w="11906" w:h="16838"/>
@@ -282,6 +378,7 @@
     <w:lsdException w:name="HTML Sample" w:semiHidden="1" w:unhideWhenUsed="1"/>
     <w:lsdException w:name="HTML Typewriter" w:semiHidden="1" w:unhideWhenUsed="1"/>
     <w:lsdException w:name="HTML Variable" w:semiHidden="1" w:unhideWhenUsed="1"/>
+    <w:lsdException w:name="Normal Table" w:semiHidden="1" w:unhideWhenUsed="1"/>
     <w:lsdException w:name="annotation subject" w:semiHidden="1" w:unhideWhenUsed="1"/>
     <w:lsdException w:name="No List" w:semiHidden="1" w:unhideWhenUsed="1"/>
     <w:lsdException w:name="Outline List 1" w:semiHidden="1" w:unhideWhenUsed="1"/>
@@ -328,8 +425,10 @@
     <w:lsdException w:name="Table Subtle 2" w:semiHidden="1" w:unhideWhenUsed="1"/>
     <w:lsdException w:name="Table Web 1" w:semiHidden="1" w:unhideWhenUsed="1"/>
     <w:lsdException w:name="Table Web 2" w:semiHidden="1" w:unhideWhenUsed="1"/>
+    <w:lsdException w:name="Table Web 3" w:semiHidden="1" w:unhideWhenUsed="1"/>
     <w:lsdException w:name="Balloon Text" w:semiHidden="1" w:unhideWhenUsed="1"/>
     <w:lsdException w:name="Table Grid" w:uiPriority="39"/>
+    <w:lsdException w:name="Table Theme" w:semiHidden="1" w:unhideWhenUsed="1"/>
     <w:lsdException w:name="Placeholder Text" w:semiHidden="1"/>
     <w:lsdException w:name="No Spacing" w:uiPriority="1" w:qFormat="1"/>
     <w:lsdException w:name="Light Shading" w:uiPriority="60"/>
@@ -580,6 +679,29 @@
     <w:uiPriority w:val="99"/>
     <w:semiHidden/>
     <w:unhideWhenUsed/>
+  </w:style>
+  <w:style w:type="character" w:styleId="Hyperlink">
+    <w:name w:val="Hyperlink"/>
+    <w:basedOn w:val="Standaardalinea-lettertype"/>
+    <w:uiPriority w:val="99"/>
+    <w:unhideWhenUsed/>
+    <w:rsid w:val="00AD5E54"/>
+    <w:rPr>
+      <w:color w:val="0563C1" w:themeColor="hyperlink"/>
+      <w:u w:val="single"/>
+    </w:rPr>
+  </w:style>
+  <w:style w:type="character" w:styleId="Onopgelostemelding">
+    <w:name w:val="Unresolved Mention"/>
+    <w:basedOn w:val="Standaardalinea-lettertype"/>
+    <w:uiPriority w:val="99"/>
+    <w:semiHidden/>
+    <w:unhideWhenUsed/>
+    <w:rsid w:val="00AD5E54"/>
+    <w:rPr>
+      <w:color w:val="808080"/>
+      <w:shd w:val="clear" w:color="auto" w:fill="E6E6E6"/>
+    </w:rPr>
   </w:style>
 </w:styles>
 </file>

</xml_diff>

<commit_message>
+ Win room + Updated jumping +updated documentations
</commit_message>
<xml_diff>
--- a/Documentation/Ontwerp.docx
+++ b/Documentation/Ontwerp.docx
@@ -175,6 +175,17 @@
           <w:szCs w:val="20"/>
         </w:rPr>
       </w:pPr>
+      <w:hyperlink r:id="rId5" w:history="1">
+        <w:r>
+          <w:rPr>
+            <w:rStyle w:val="Hyperlink"/>
+            <w:rFonts w:ascii="Arial" w:hAnsi="Arial" w:cs="Arial"/>
+            <w:sz w:val="20"/>
+            <w:szCs w:val="20"/>
+          </w:rPr>
+          <w:t>https://www.youtube.com/watch?v=I075dM_AZ2g</w:t>
+        </w:r>
+      </w:hyperlink>
     </w:p>
     <w:p>
       <w:pPr>
@@ -185,24 +196,6 @@
           <w:szCs w:val="20"/>
         </w:rPr>
       </w:pPr>
-      <w:r>
-        <w:rPr>
-          <w:rFonts w:ascii="Arial" w:hAnsi="Arial" w:cs="Arial"/>
-          <w:color w:val="000000"/>
-          <w:sz w:val="20"/>
-          <w:szCs w:val="20"/>
-        </w:rPr>
-        <w:t xml:space="preserve">Waarom: </w:t>
-      </w:r>
-      <w:r>
-        <w:rPr>
-          <w:rFonts w:ascii="Arial" w:hAnsi="Arial" w:cs="Arial"/>
-          <w:color w:val="000000"/>
-          <w:sz w:val="20"/>
-          <w:szCs w:val="20"/>
-        </w:rPr>
-        <w:t>Ik vond de oude stijl van deze game wel leuk.</w:t>
-      </w:r>
     </w:p>
     <w:p>
       <w:pPr>
@@ -213,17 +206,73 @@
           <w:szCs w:val="20"/>
         </w:rPr>
       </w:pPr>
+    </w:p>
+    <w:p>
+      <w:pPr>
+        <w:rPr>
+          <w:rFonts w:ascii="Arial" w:hAnsi="Arial" w:cs="Arial"/>
+          <w:color w:val="000000"/>
+          <w:sz w:val="20"/>
+          <w:szCs w:val="20"/>
+        </w:rPr>
+      </w:pPr>
+      <w:r>
+        <w:rPr>
+          <w:rFonts w:ascii="Arial" w:hAnsi="Arial" w:cs="Arial"/>
+          <w:color w:val="000000"/>
+          <w:sz w:val="20"/>
+          <w:szCs w:val="20"/>
+        </w:rPr>
+        <w:t xml:space="preserve">Waarom: </w:t>
+      </w:r>
+      <w:r>
+        <w:rPr>
+          <w:rFonts w:ascii="Arial" w:hAnsi="Arial" w:cs="Arial"/>
+          <w:color w:val="000000"/>
+          <w:sz w:val="20"/>
+          <w:szCs w:val="20"/>
+        </w:rPr>
+        <w:t>Ik vond de o</w:t>
+      </w:r>
+      <w:r>
+        <w:rPr>
+          <w:rFonts w:ascii="Arial" w:hAnsi="Arial" w:cs="Arial"/>
+          <w:color w:val="000000"/>
+          <w:sz w:val="20"/>
+          <w:szCs w:val="20"/>
+        </w:rPr>
+        <w:t>ude stijl van deze game sprak me wel aan</w:t>
+      </w:r>
+      <w:r>
+        <w:rPr>
+          <w:rFonts w:ascii="Arial" w:hAnsi="Arial" w:cs="Arial"/>
+          <w:color w:val="000000"/>
+          <w:sz w:val="20"/>
+          <w:szCs w:val="20"/>
+        </w:rPr>
+        <w:t>.</w:t>
+      </w:r>
+    </w:p>
+    <w:p>
+      <w:pPr>
+        <w:rPr>
+          <w:rFonts w:ascii="Arial" w:hAnsi="Arial" w:cs="Arial"/>
+          <w:color w:val="000000"/>
+          <w:sz w:val="20"/>
+          <w:szCs w:val="20"/>
+        </w:rPr>
+      </w:pPr>
+      <w:r>
+        <w:rPr>
+          <w:rFonts w:ascii="Arial" w:hAnsi="Arial" w:cs="Arial"/>
+          <w:color w:val="000000"/>
+          <w:sz w:val="20"/>
+          <w:szCs w:val="20"/>
+        </w:rPr>
+        <w:t xml:space="preserve"> </w:t>
+      </w:r>
       <w:bookmarkStart w:id="0" w:name="_GoBack"/>
       <w:bookmarkEnd w:id="0"/>
-      <w:r>
-        <w:rPr>
-          <w:rFonts w:ascii="Arial" w:hAnsi="Arial" w:cs="Arial"/>
-          <w:color w:val="000000"/>
-          <w:sz w:val="20"/>
-          <w:szCs w:val="20"/>
-        </w:rPr>
-        <w:t xml:space="preserve"> </w:t>
-      </w:r>
     </w:p>
     <w:p>
       <w:r>

</xml_diff>